<commit_message>
added api's and sonarQube Analysis changes added
</commit_message>
<xml_diff>
--- a/JMeter,Postman,SonarQube.docx
+++ b/JMeter,Postman,SonarQube.docx
@@ -11,6 +11,9 @@
     <w:p/>
     <w:p>
       <w:r>
+        <w:rPr>
+          <w:noProof/>
+        </w:rPr>
         <w:drawing>
           <wp:inline distT="0" distB="0" distL="0" distR="0" wp14:anchorId="794407ED" wp14:editId="5BD94DE5">
             <wp:extent cx="5353050" cy="3947474"/>
@@ -51,6 +54,9 @@
     <w:p/>
     <w:p>
       <w:r>
+        <w:rPr>
+          <w:noProof/>
+        </w:rPr>
         <w:drawing>
           <wp:inline distT="0" distB="0" distL="0" distR="0" wp14:anchorId="15551A63" wp14:editId="4F448CB7">
             <wp:extent cx="5731510" cy="3512185"/>
@@ -98,6 +104,9 @@
     <w:p/>
     <w:p>
       <w:r>
+        <w:rPr>
+          <w:noProof/>
+        </w:rPr>
         <w:drawing>
           <wp:inline distT="0" distB="0" distL="0" distR="0" wp14:anchorId="7657CEE1" wp14:editId="2AD39355">
             <wp:extent cx="5731510" cy="3683635"/>
@@ -137,6 +146,9 @@
     </w:p>
     <w:p>
       <w:r>
+        <w:rPr>
+          <w:noProof/>
+        </w:rPr>
         <w:drawing>
           <wp:inline distT="0" distB="0" distL="0" distR="0" wp14:anchorId="67F5D326" wp14:editId="123250C4">
             <wp:extent cx="5731510" cy="3501390"/>
@@ -176,6 +188,9 @@
     </w:p>
     <w:p>
       <w:r>
+        <w:rPr>
+          <w:noProof/>
+        </w:rPr>
         <w:lastRenderedPageBreak/>
         <w:drawing>
           <wp:inline distT="0" distB="0" distL="0" distR="0" wp14:anchorId="6D78C75C" wp14:editId="1DE3A96B">
@@ -216,16 +231,14 @@
     </w:p>
     <w:p>
       <w:r>
-        <w:t xml:space="preserve">3)Get flights based on </w:t>
-      </w:r>
-      <w:proofErr w:type="spellStart"/>
-      <w:r>
-        <w:t>flightID</w:t>
-      </w:r>
-      <w:proofErr w:type="spellEnd"/>
-    </w:p>
-    <w:p>
-      <w:r>
+        <w:t>3)Get flights based on flightID</w:t>
+      </w:r>
+    </w:p>
+    <w:p>
+      <w:r>
+        <w:rPr>
+          <w:noProof/>
+        </w:rPr>
         <w:drawing>
           <wp:inline distT="0" distB="0" distL="0" distR="0" wp14:anchorId="7DE22BCD" wp14:editId="36735F49">
             <wp:extent cx="4419600" cy="4194850"/>
@@ -271,6 +284,9 @@
     </w:p>
     <w:p>
       <w:r>
+        <w:rPr>
+          <w:noProof/>
+        </w:rPr>
         <w:lastRenderedPageBreak/>
         <w:drawing>
           <wp:inline distT="0" distB="0" distL="0" distR="0" wp14:anchorId="141E3877" wp14:editId="3AE93401">
@@ -316,6 +332,9 @@
     </w:p>
     <w:p>
       <w:r>
+        <w:rPr>
+          <w:noProof/>
+        </w:rPr>
         <w:drawing>
           <wp:inline distT="0" distB="0" distL="0" distR="0" wp14:anchorId="6F9789B8" wp14:editId="0D71B52E">
             <wp:extent cx="5731510" cy="4607560"/>
@@ -362,6 +381,9 @@
     <w:p/>
     <w:p>
       <w:r>
+        <w:rPr>
+          <w:noProof/>
+        </w:rPr>
         <w:drawing>
           <wp:inline distT="0" distB="0" distL="0" distR="0" wp14:anchorId="000DFF64" wp14:editId="749A05C6">
             <wp:extent cx="5731510" cy="3554095"/>
@@ -406,6 +428,9 @@
     </w:p>
     <w:p>
       <w:r>
+        <w:rPr>
+          <w:noProof/>
+        </w:rPr>
         <w:drawing>
           <wp:inline distT="0" distB="0" distL="0" distR="0" wp14:anchorId="69E54AAB" wp14:editId="0CE0E9F9">
             <wp:extent cx="5353050" cy="3132003"/>
@@ -445,6 +470,9 @@
     </w:p>
     <w:p>
       <w:r>
+        <w:rPr>
+          <w:noProof/>
+        </w:rPr>
         <w:lastRenderedPageBreak/>
         <w:drawing>
           <wp:inline distT="0" distB="0" distL="0" distR="0" wp14:anchorId="39A64B20" wp14:editId="5BF3873E">
@@ -489,6 +517,9 @@
     <w:p/>
     <w:p>
       <w:r>
+        <w:rPr>
+          <w:noProof/>
+        </w:rPr>
         <w:drawing>
           <wp:inline distT="0" distB="0" distL="0" distR="0" wp14:anchorId="24A84D6D" wp14:editId="2943A3B8">
             <wp:extent cx="2990850" cy="1806473"/>
@@ -528,6 +559,9 @@
     </w:p>
     <w:p>
       <w:r>
+        <w:rPr>
+          <w:noProof/>
+        </w:rPr>
         <w:lastRenderedPageBreak/>
         <w:drawing>
           <wp:inline distT="0" distB="0" distL="0" distR="0" wp14:anchorId="272FC2AD" wp14:editId="3AE14B2E">
@@ -575,6 +609,9 @@
     </w:p>
     <w:p>
       <w:r>
+        <w:rPr>
+          <w:noProof/>
+        </w:rPr>
         <w:drawing>
           <wp:inline distT="0" distB="0" distL="0" distR="0" wp14:anchorId="42681048" wp14:editId="5361D038">
             <wp:extent cx="5731510" cy="3789045"/>
@@ -614,6 +651,9 @@
     </w:p>
     <w:p>
       <w:r>
+        <w:rPr>
+          <w:noProof/>
+        </w:rPr>
         <w:lastRenderedPageBreak/>
         <w:drawing>
           <wp:inline distT="0" distB="0" distL="0" distR="0" wp14:anchorId="24DC40F9" wp14:editId="477F4FC8">
@@ -655,16 +695,14 @@
     <w:p/>
     <w:p>
       <w:r>
-        <w:t xml:space="preserve">-get flight ticket by </w:t>
-      </w:r>
-      <w:proofErr w:type="spellStart"/>
-      <w:r>
-        <w:t>pnr</w:t>
-      </w:r>
-      <w:proofErr w:type="spellEnd"/>
-    </w:p>
-    <w:p>
-      <w:r>
+        <w:t>-get flight ticket by pnr</w:t>
+      </w:r>
+    </w:p>
+    <w:p>
+      <w:r>
+        <w:rPr>
+          <w:noProof/>
+        </w:rPr>
         <w:drawing>
           <wp:inline distT="0" distB="0" distL="0" distR="0" wp14:anchorId="35913CD7" wp14:editId="3327C72A">
             <wp:extent cx="5731510" cy="3775710"/>
@@ -704,6 +742,9 @@
     </w:p>
     <w:p>
       <w:r>
+        <w:rPr>
+          <w:noProof/>
+        </w:rPr>
         <w:lastRenderedPageBreak/>
         <w:drawing>
           <wp:inline distT="0" distB="0" distL="0" distR="0" wp14:anchorId="3F1F8050" wp14:editId="52318452">
@@ -751,6 +792,9 @@
     </w:p>
     <w:p>
       <w:r>
+        <w:rPr>
+          <w:noProof/>
+        </w:rPr>
         <w:drawing>
           <wp:inline distT="0" distB="0" distL="0" distR="0" wp14:anchorId="369A10E4" wp14:editId="2183AE22">
             <wp:extent cx="4724400" cy="4468970"/>
@@ -792,6 +836,9 @@
     <w:p/>
     <w:p>
       <w:r>
+        <w:rPr>
+          <w:noProof/>
+        </w:rPr>
         <w:lastRenderedPageBreak/>
         <w:drawing>
           <wp:inline distT="0" distB="0" distL="0" distR="0" wp14:anchorId="01758310" wp14:editId="6017620E">
@@ -845,6 +892,9 @@
     </w:p>
     <w:p>
       <w:r>
+        <w:rPr>
+          <w:noProof/>
+        </w:rPr>
         <w:lastRenderedPageBreak/>
         <w:drawing>
           <wp:inline distT="0" distB="0" distL="0" distR="0" wp14:anchorId="6B58006B" wp14:editId="1FAA4E28">
@@ -885,6 +935,9 @@
     </w:p>
     <w:p>
       <w:r>
+        <w:rPr>
+          <w:noProof/>
+        </w:rPr>
         <w:drawing>
           <wp:inline distT="0" distB="0" distL="0" distR="0" wp14:anchorId="266B7DE2" wp14:editId="176BB675">
             <wp:extent cx="4333875" cy="4235923"/>
@@ -930,6 +983,9 @@
     </w:p>
     <w:p>
       <w:r>
+        <w:rPr>
+          <w:noProof/>
+        </w:rPr>
         <w:drawing>
           <wp:inline distT="0" distB="0" distL="0" distR="0" wp14:anchorId="7106C586" wp14:editId="207DC2E4">
             <wp:extent cx="5731510" cy="5313045"/>
@@ -977,6 +1033,9 @@
     </w:p>
     <w:p>
       <w:r>
+        <w:rPr>
+          <w:noProof/>
+        </w:rPr>
         <w:lastRenderedPageBreak/>
         <w:drawing>
           <wp:inline distT="0" distB="0" distL="0" distR="0" wp14:anchorId="25580918" wp14:editId="5EEA0436">
@@ -1024,6 +1083,9 @@
         <w:br/>
       </w:r>
       <w:r>
+        <w:rPr>
+          <w:noProof/>
+        </w:rPr>
         <w:drawing>
           <wp:inline distT="0" distB="0" distL="0" distR="0" wp14:anchorId="38867372" wp14:editId="77C8A7D5">
             <wp:extent cx="5731510" cy="2631440"/>
@@ -1061,6 +1123,51 @@
         </w:drawing>
       </w:r>
     </w:p>
+    <w:p>
+      <w:r>
+        <w:t>After changes:</w:t>
+      </w:r>
+    </w:p>
+    <w:p>
+      <w:r>
+        <w:lastRenderedPageBreak/>
+        <w:drawing>
+          <wp:inline distT="0" distB="0" distL="0" distR="0" wp14:anchorId="65E6002E" wp14:editId="3CA1F209">
+            <wp:extent cx="5731510" cy="2658745"/>
+            <wp:effectExtent l="0" t="0" r="2540" b="8255"/>
+            <wp:docPr id="1146481744" name="Picture 1"/>
+            <wp:cNvGraphicFramePr>
+              <a:graphicFrameLocks xmlns:a="http://schemas.openxmlformats.org/drawingml/2006/main" noChangeAspect="1"/>
+            </wp:cNvGraphicFramePr>
+            <a:graphic xmlns:a="http://schemas.openxmlformats.org/drawingml/2006/main">
+              <a:graphicData uri="http://schemas.openxmlformats.org/drawingml/2006/picture">
+                <pic:pic xmlns:pic="http://schemas.openxmlformats.org/drawingml/2006/picture">
+                  <pic:nvPicPr>
+                    <pic:cNvPr id="1146481744" name=""/>
+                    <pic:cNvPicPr/>
+                  </pic:nvPicPr>
+                  <pic:blipFill>
+                    <a:blip r:embed="rId28"/>
+                    <a:stretch>
+                      <a:fillRect/>
+                    </a:stretch>
+                  </pic:blipFill>
+                  <pic:spPr>
+                    <a:xfrm>
+                      <a:off x="0" y="0"/>
+                      <a:ext cx="5731510" cy="2658745"/>
+                    </a:xfrm>
+                    <a:prstGeom prst="rect">
+                      <a:avLst/>
+                    </a:prstGeom>
+                  </pic:spPr>
+                </pic:pic>
+              </a:graphicData>
+            </a:graphic>
+          </wp:inline>
+        </w:drawing>
+      </w:r>
+    </w:p>
     <w:p/>
     <w:p>
       <w:r>
@@ -1069,6 +1176,9 @@
     </w:p>
     <w:p>
       <w:r>
+        <w:rPr>
+          <w:noProof/>
+        </w:rPr>
         <w:drawing>
           <wp:inline distT="0" distB="0" distL="0" distR="0" wp14:anchorId="4C89A382" wp14:editId="2160DD8C">
             <wp:extent cx="5731510" cy="924560"/>
@@ -1085,7 +1195,7 @@
                     <pic:cNvPicPr/>
                   </pic:nvPicPr>
                   <pic:blipFill>
-                    <a:blip r:embed="rId28"/>
+                    <a:blip r:embed="rId29"/>
                     <a:stretch>
                       <a:fillRect/>
                     </a:stretch>
@@ -1108,7 +1218,9 @@
     </w:p>
     <w:p>
       <w:r>
-        <w:lastRenderedPageBreak/>
+        <w:rPr>
+          <w:noProof/>
+        </w:rPr>
         <w:drawing>
           <wp:inline distT="0" distB="0" distL="0" distR="0" wp14:anchorId="4EC5AB46" wp14:editId="10488795">
             <wp:extent cx="5068007" cy="2981741"/>
@@ -1125,7 +1237,7 @@
                     <pic:cNvPicPr/>
                   </pic:nvPicPr>
                   <pic:blipFill>
-                    <a:blip r:embed="rId29"/>
+                    <a:blip r:embed="rId30"/>
                     <a:stretch>
                       <a:fillRect/>
                     </a:stretch>
@@ -1148,6 +1260,10 @@
     </w:p>
     <w:p>
       <w:r>
+        <w:rPr>
+          <w:noProof/>
+        </w:rPr>
+        <w:lastRenderedPageBreak/>
         <w:drawing>
           <wp:inline distT="0" distB="0" distL="0" distR="0" wp14:anchorId="4F92DB66" wp14:editId="160E54B2">
             <wp:extent cx="5731510" cy="1478915"/>
@@ -1164,7 +1280,7 @@
                     <pic:cNvPicPr/>
                   </pic:nvPicPr>
                   <pic:blipFill>
-                    <a:blip r:embed="rId30"/>
+                    <a:blip r:embed="rId31"/>
                     <a:stretch>
                       <a:fillRect/>
                     </a:stretch>
@@ -1197,6 +1313,9 @@
         </w:rPr>
       </w:pPr>
       <w:r>
+        <w:rPr>
+          <w:noProof/>
+        </w:rPr>
         <w:drawing>
           <wp:inline distT="0" distB="0" distL="0" distR="0" wp14:anchorId="7D0C2D98" wp14:editId="26906688">
             <wp:extent cx="2647950" cy="2902201"/>
@@ -1213,7 +1332,7 @@
                     <pic:cNvPicPr/>
                   </pic:nvPicPr>
                   <pic:blipFill>
-                    <a:blip r:embed="rId31"/>
+                    <a:blip r:embed="rId32"/>
                     <a:stretch>
                       <a:fillRect/>
                     </a:stretch>
@@ -1244,7 +1363,6 @@
         <w:rPr>
           <w:noProof/>
         </w:rPr>
-        <w:lastRenderedPageBreak/>
         <w:drawing>
           <wp:inline distT="0" distB="0" distL="0" distR="0" wp14:anchorId="6D2B419F" wp14:editId="32FBCF20">
             <wp:extent cx="5731510" cy="2571115"/>
@@ -1261,7 +1379,7 @@
                     <pic:cNvPicPr/>
                   </pic:nvPicPr>
                   <pic:blipFill>
-                    <a:blip r:embed="rId32"/>
+                    <a:blip r:embed="rId33"/>
                     <a:stretch>
                       <a:fillRect/>
                     </a:stretch>
@@ -1284,6 +1402,10 @@
     </w:p>
     <w:p>
       <w:r>
+        <w:rPr>
+          <w:noProof/>
+        </w:rPr>
+        <w:lastRenderedPageBreak/>
         <w:drawing>
           <wp:inline distT="0" distB="0" distL="0" distR="0" wp14:anchorId="55F6BA11" wp14:editId="34A3006B">
             <wp:extent cx="5731510" cy="1438910"/>
@@ -1300,7 +1422,7 @@
                     <pic:cNvPicPr/>
                   </pic:nvPicPr>
                   <pic:blipFill>
-                    <a:blip r:embed="rId33"/>
+                    <a:blip r:embed="rId34"/>
                     <a:stretch>
                       <a:fillRect/>
                     </a:stretch>
@@ -1326,6 +1448,9 @@
         <w:t>3)Adding Booking Details</w:t>
       </w:r>
       <w:r>
+        <w:rPr>
+          <w:noProof/>
+        </w:rPr>
         <w:drawing>
           <wp:inline distT="0" distB="0" distL="0" distR="0" wp14:anchorId="0994AA0D" wp14:editId="355C11B5">
             <wp:extent cx="5731510" cy="3515360"/>
@@ -1342,7 +1467,7 @@
                     <pic:cNvPicPr/>
                   </pic:nvPicPr>
                   <pic:blipFill>
-                    <a:blip r:embed="rId34"/>
+                    <a:blip r:embed="rId35"/>
                     <a:stretch>
                       <a:fillRect/>
                     </a:stretch>
@@ -1365,7 +1490,9 @@
     </w:p>
     <w:p>
       <w:r>
-        <w:lastRenderedPageBreak/>
+        <w:rPr>
+          <w:noProof/>
+        </w:rPr>
         <w:drawing>
           <wp:inline distT="0" distB="0" distL="0" distR="0" wp14:anchorId="321369D5" wp14:editId="2A47A410">
             <wp:extent cx="5731510" cy="1482725"/>
@@ -1382,7 +1509,7 @@
                     <pic:cNvPicPr/>
                   </pic:nvPicPr>
                   <pic:blipFill>
-                    <a:blip r:embed="rId35"/>
+                    <a:blip r:embed="rId36"/>
                     <a:stretch>
                       <a:fillRect/>
                     </a:stretch>
@@ -1406,6 +1533,10 @@
     <w:p/>
     <w:p>
       <w:r>
+        <w:rPr>
+          <w:noProof/>
+        </w:rPr>
+        <w:lastRenderedPageBreak/>
         <w:drawing>
           <wp:inline distT="0" distB="0" distL="0" distR="0" wp14:anchorId="0A39AEE4" wp14:editId="54109167">
             <wp:extent cx="5731510" cy="2805430"/>
@@ -1422,7 +1553,7 @@
                     <pic:cNvPicPr/>
                   </pic:nvPicPr>
                   <pic:blipFill>
-                    <a:blip r:embed="rId36"/>
+                    <a:blip r:embed="rId37"/>
                     <a:stretch>
                       <a:fillRect/>
                     </a:stretch>
@@ -1450,6 +1581,9 @@
     </w:p>
     <w:p>
       <w:r>
+        <w:rPr>
+          <w:noProof/>
+        </w:rPr>
         <w:drawing>
           <wp:inline distT="0" distB="0" distL="0" distR="0" wp14:anchorId="23114047" wp14:editId="1456E38F">
             <wp:extent cx="5731510" cy="1155065"/>
@@ -1466,7 +1600,7 @@
                     <pic:cNvPicPr/>
                   </pic:nvPicPr>
                   <pic:blipFill>
-                    <a:blip r:embed="rId37"/>
+                    <a:blip r:embed="rId38"/>
                     <a:stretch>
                       <a:fillRect/>
                     </a:stretch>
@@ -1489,7 +1623,9 @@
     </w:p>
     <w:p>
       <w:r>
-        <w:lastRenderedPageBreak/>
+        <w:rPr>
+          <w:noProof/>
+        </w:rPr>
         <w:drawing>
           <wp:inline distT="0" distB="0" distL="0" distR="0" wp14:anchorId="4B543B73" wp14:editId="35633721">
             <wp:extent cx="5731510" cy="2987040"/>
@@ -1506,7 +1642,7 @@
                     <pic:cNvPicPr/>
                   </pic:nvPicPr>
                   <pic:blipFill>
-                    <a:blip r:embed="rId38"/>
+                    <a:blip r:embed="rId39"/>
                     <a:stretch>
                       <a:fillRect/>
                     </a:stretch>
@@ -1529,6 +1665,9 @@
     </w:p>
     <w:p>
       <w:r>
+        <w:rPr>
+          <w:noProof/>
+        </w:rPr>
         <w:drawing>
           <wp:inline distT="0" distB="0" distL="0" distR="0" wp14:anchorId="394940E8" wp14:editId="1DC1B019">
             <wp:extent cx="5731510" cy="468630"/>
@@ -1545,7 +1684,7 @@
                     <pic:cNvPicPr/>
                   </pic:nvPicPr>
                   <pic:blipFill>
-                    <a:blip r:embed="rId39"/>
+                    <a:blip r:embed="rId40"/>
                     <a:stretch>
                       <a:fillRect/>
                     </a:stretch>
@@ -1573,6 +1712,10 @@
     </w:p>
     <w:p>
       <w:r>
+        <w:rPr>
+          <w:noProof/>
+        </w:rPr>
+        <w:lastRenderedPageBreak/>
         <w:drawing>
           <wp:inline distT="0" distB="0" distL="0" distR="0" wp14:anchorId="4BEDC68D" wp14:editId="57412A63">
             <wp:extent cx="5731510" cy="1303020"/>
@@ -1589,7 +1732,7 @@
                     <pic:cNvPicPr/>
                   </pic:nvPicPr>
                   <pic:blipFill>
-                    <a:blip r:embed="rId40"/>
+                    <a:blip r:embed="rId41"/>
                     <a:stretch>
                       <a:fillRect/>
                     </a:stretch>
@@ -1612,7 +1755,9 @@
     </w:p>
     <w:p>
       <w:r>
-        <w:lastRenderedPageBreak/>
+        <w:rPr>
+          <w:noProof/>
+        </w:rPr>
         <w:drawing>
           <wp:inline distT="0" distB="0" distL="0" distR="0" wp14:anchorId="1C463986" wp14:editId="4D1993B5">
             <wp:extent cx="4029637" cy="4658375"/>
@@ -1629,7 +1774,7 @@
                     <pic:cNvPicPr/>
                   </pic:nvPicPr>
                   <pic:blipFill>
-                    <a:blip r:embed="rId41"/>
+                    <a:blip r:embed="rId42"/>
                     <a:stretch>
                       <a:fillRect/>
                     </a:stretch>
@@ -1652,6 +1797,9 @@
     </w:p>
     <w:p>
       <w:r>
+        <w:rPr>
+          <w:noProof/>
+        </w:rPr>
         <w:drawing>
           <wp:inline distT="0" distB="0" distL="0" distR="0" wp14:anchorId="5D3CE796" wp14:editId="7ACAFDFF">
             <wp:extent cx="5731510" cy="1507490"/>
@@ -1668,7 +1816,7 @@
                     <pic:cNvPicPr/>
                   </pic:nvPicPr>
                   <pic:blipFill>
-                    <a:blip r:embed="rId42"/>
+                    <a:blip r:embed="rId43"/>
                     <a:stretch>
                       <a:fillRect/>
                     </a:stretch>
@@ -1696,6 +1844,10 @@
     </w:p>
     <w:p>
       <w:r>
+        <w:rPr>
+          <w:noProof/>
+        </w:rPr>
+        <w:lastRenderedPageBreak/>
         <w:drawing>
           <wp:inline distT="0" distB="0" distL="0" distR="0" wp14:anchorId="29FB2135" wp14:editId="6407074D">
             <wp:extent cx="5731510" cy="1596390"/>
@@ -1712,7 +1864,7 @@
                     <pic:cNvPicPr/>
                   </pic:nvPicPr>
                   <pic:blipFill>
-                    <a:blip r:embed="rId43"/>
+                    <a:blip r:embed="rId44"/>
                     <a:stretch>
                       <a:fillRect/>
                     </a:stretch>
@@ -1735,7 +1887,9 @@
     </w:p>
     <w:p>
       <w:r>
-        <w:lastRenderedPageBreak/>
+        <w:rPr>
+          <w:noProof/>
+        </w:rPr>
         <w:drawing>
           <wp:inline distT="0" distB="0" distL="0" distR="0" wp14:anchorId="008FF541" wp14:editId="2DC071DE">
             <wp:extent cx="2486372" cy="4686954"/>
@@ -1752,7 +1906,7 @@
                     <pic:cNvPicPr/>
                   </pic:nvPicPr>
                   <pic:blipFill>
-                    <a:blip r:embed="rId44"/>
+                    <a:blip r:embed="rId45"/>
                     <a:stretch>
                       <a:fillRect/>
                     </a:stretch>
@@ -1775,6 +1929,9 @@
     </w:p>
     <w:p>
       <w:r>
+        <w:rPr>
+          <w:noProof/>
+        </w:rPr>
         <w:drawing>
           <wp:inline distT="0" distB="0" distL="0" distR="0" wp14:anchorId="38CE3D37" wp14:editId="6D0CF3FA">
             <wp:extent cx="5731510" cy="578485"/>
@@ -1791,7 +1948,7 @@
                     <pic:cNvPicPr/>
                   </pic:nvPicPr>
                   <pic:blipFill>
-                    <a:blip r:embed="rId45"/>
+                    <a:blip r:embed="rId46"/>
                     <a:stretch>
                       <a:fillRect/>
                     </a:stretch>
@@ -1819,6 +1976,9 @@
     </w:p>
     <w:p>
       <w:r>
+        <w:rPr>
+          <w:noProof/>
+        </w:rPr>
         <w:drawing>
           <wp:inline distT="0" distB="0" distL="0" distR="0" wp14:anchorId="532F6438" wp14:editId="0B676207">
             <wp:extent cx="5731510" cy="1224915"/>
@@ -1835,7 +1995,7 @@
                     <pic:cNvPicPr/>
                   </pic:nvPicPr>
                   <pic:blipFill>
-                    <a:blip r:embed="rId46"/>
+                    <a:blip r:embed="rId47"/>
                     <a:stretch>
                       <a:fillRect/>
                     </a:stretch>
@@ -1858,6 +2018,9 @@
     </w:p>
     <w:p>
       <w:r>
+        <w:rPr>
+          <w:noProof/>
+        </w:rPr>
         <w:lastRenderedPageBreak/>
         <w:drawing>
           <wp:inline distT="0" distB="0" distL="0" distR="0" wp14:anchorId="5D4A6EBB" wp14:editId="5CDC1B07">
@@ -1875,7 +2038,7 @@
                     <pic:cNvPicPr/>
                   </pic:nvPicPr>
                   <pic:blipFill>
-                    <a:blip r:embed="rId47"/>
+                    <a:blip r:embed="rId48"/>
                     <a:stretch>
                       <a:fillRect/>
                     </a:stretch>
@@ -1899,6 +2062,9 @@
     <w:p/>
     <w:p>
       <w:r>
+        <w:rPr>
+          <w:noProof/>
+        </w:rPr>
         <w:drawing>
           <wp:inline distT="0" distB="0" distL="0" distR="0" wp14:anchorId="73A9537A" wp14:editId="1E9BB4E5">
             <wp:extent cx="5731510" cy="1481455"/>
@@ -1915,7 +2081,7 @@
                     <pic:cNvPicPr/>
                   </pic:nvPicPr>
                   <pic:blipFill>
-                    <a:blip r:embed="rId48"/>
+                    <a:blip r:embed="rId49"/>
                     <a:stretch>
                       <a:fillRect/>
                     </a:stretch>

</xml_diff>